<commit_message>
aggiornamento fogli di calcolo
</commit_message>
<xml_diff>
--- a/FogliCalcolo/NastroTrasportatore/TabelleNastro.docx
+++ b/FogliCalcolo/NastroTrasportatore/TabelleNastro.docx
@@ -266,6 +266,66 @@
         </w:rPr>
         <w:lastRenderedPageBreak/>
         <w:drawing>
+          <wp:anchor distT="0" distB="0" distL="114300" distR="114300" simplePos="0" relativeHeight="251666432" behindDoc="0" locked="0" layoutInCell="1" allowOverlap="1" wp14:anchorId="219FA77B" wp14:editId="460F3359">
+            <wp:simplePos x="0" y="0"/>
+            <wp:positionH relativeFrom="margin">
+              <wp:align>left</wp:align>
+            </wp:positionH>
+            <wp:positionV relativeFrom="paragraph">
+              <wp:posOffset>5002817</wp:posOffset>
+            </wp:positionV>
+            <wp:extent cx="1845945" cy="1885315"/>
+            <wp:effectExtent l="0" t="0" r="1905" b="635"/>
+            <wp:wrapTopAndBottom/>
+            <wp:docPr id="9" name="Immagine 9"/>
+            <wp:cNvGraphicFramePr>
+              <a:graphicFrameLocks xmlns:a="http://schemas.openxmlformats.org/drawingml/2006/main" noChangeAspect="1"/>
+            </wp:cNvGraphicFramePr>
+            <a:graphic xmlns:a="http://schemas.openxmlformats.org/drawingml/2006/main">
+              <a:graphicData uri="http://schemas.openxmlformats.org/drawingml/2006/picture">
+                <pic:pic xmlns:pic="http://schemas.openxmlformats.org/drawingml/2006/picture">
+                  <pic:nvPicPr>
+                    <pic:cNvPr id="1" name=""/>
+                    <pic:cNvPicPr/>
+                  </pic:nvPicPr>
+                  <pic:blipFill>
+                    <a:blip r:embed="rId8" cstate="print">
+                      <a:extLst>
+                        <a:ext uri="{28A0092B-C50C-407E-A947-70E740481C1C}">
+                          <a14:useLocalDpi xmlns:a14="http://schemas.microsoft.com/office/drawing/2010/main" val="0"/>
+                        </a:ext>
+                      </a:extLst>
+                    </a:blip>
+                    <a:stretch>
+                      <a:fillRect/>
+                    </a:stretch>
+                  </pic:blipFill>
+                  <pic:spPr>
+                    <a:xfrm>
+                      <a:off x="0" y="0"/>
+                      <a:ext cx="1852535" cy="1892057"/>
+                    </a:xfrm>
+                    <a:prstGeom prst="rect">
+                      <a:avLst/>
+                    </a:prstGeom>
+                  </pic:spPr>
+                </pic:pic>
+              </a:graphicData>
+            </a:graphic>
+            <wp14:sizeRelH relativeFrom="margin">
+              <wp14:pctWidth>0</wp14:pctWidth>
+            </wp14:sizeRelH>
+            <wp14:sizeRelV relativeFrom="margin">
+              <wp14:pctHeight>0</wp14:pctHeight>
+            </wp14:sizeRelV>
+          </wp:anchor>
+        </w:drawing>
+      </w:r>
+      <w:r>
+        <w:rPr>
+          <w:noProof/>
+        </w:rPr>
+        <w:drawing>
           <wp:anchor distT="0" distB="0" distL="114300" distR="114300" simplePos="0" relativeHeight="251665408" behindDoc="0" locked="0" layoutInCell="1" allowOverlap="1" wp14:anchorId="0F4F47F0" wp14:editId="715F1961">
             <wp:simplePos x="0" y="0"/>
             <wp:positionH relativeFrom="column">
@@ -289,7 +349,7 @@
                     <pic:cNvPicPr/>
                   </pic:nvPicPr>
                   <pic:blipFill>
-                    <a:blip r:embed="rId8">
+                    <a:blip r:embed="rId9">
                       <a:extLst>
                         <a:ext uri="{28A0092B-C50C-407E-A947-70E740481C1C}">
                           <a14:useLocalDpi xmlns:a14="http://schemas.microsoft.com/office/drawing/2010/main" val="0"/>
@@ -349,7 +409,7 @@
                     <pic:cNvPicPr/>
                   </pic:nvPicPr>
                   <pic:blipFill>
-                    <a:blip r:embed="rId9">
+                    <a:blip r:embed="rId10">
                       <a:extLst>
                         <a:ext uri="{28A0092B-C50C-407E-A947-70E740481C1C}">
                           <a14:useLocalDpi xmlns:a14="http://schemas.microsoft.com/office/drawing/2010/main" val="0"/>
@@ -409,7 +469,7 @@
                     <pic:cNvPicPr/>
                   </pic:nvPicPr>
                   <pic:blipFill>
-                    <a:blip r:embed="rId10">
+                    <a:blip r:embed="rId11">
                       <a:extLst>
                         <a:ext uri="{28A0092B-C50C-407E-A947-70E740481C1C}">
                           <a14:useLocalDpi xmlns:a14="http://schemas.microsoft.com/office/drawing/2010/main" val="0"/>
@@ -469,7 +529,7 @@
                     <pic:cNvPicPr/>
                   </pic:nvPicPr>
                   <pic:blipFill>
-                    <a:blip r:embed="rId11">
+                    <a:blip r:embed="rId12">
                       <a:extLst>
                         <a:ext uri="{28A0092B-C50C-407E-A947-70E740481C1C}">
                           <a14:useLocalDpi xmlns:a14="http://schemas.microsoft.com/office/drawing/2010/main" val="0"/>

</xml_diff>